<commit_message>
Checking whether version control works for documentation.
</commit_message>
<xml_diff>
--- a/NDSUNutrition/Documentation/16_1114SNTRequirementsDocument.docx
+++ b/NDSUNutrition/Documentation/16_1114SNTRequirementsDocument.docx
@@ -1,25 +1,23 @@
 
 <file path=word/document.xml><?xml version="1.0" encoding="utf-8"?>
-<w:document xmlns:wpc="http://schemas.microsoft.com/office/word/2010/wordprocessingCanvas" xmlns:cx="http://schemas.microsoft.com/office/drawing/2014/chartex" xmlns:cx1="http://schemas.microsoft.com/office/drawing/2015/9/8/chartex" xmlns:cx2="http://schemas.microsoft.com/office/drawing/2015/10/21/chartex" xmlns:mc="http://schemas.openxmlformats.org/markup-compatibility/2006" xmlns:o="urn:schemas-microsoft-com:office:office" xmlns:r="http://schemas.openxmlformats.org/officeDocument/2006/relationships" xmlns:m="http://schemas.openxmlformats.org/officeDocument/2006/math" xmlns:v="urn:schemas-microsoft-com:vml" xmlns:wp14="http://schemas.microsoft.com/office/word/2010/wordprocessingDrawing" xmlns:wp="http://schemas.openxmlformats.org/drawingml/2006/wordprocessingDrawing" xmlns:w10="urn:schemas-microsoft-com:office:word" xmlns:w="http://schemas.openxmlformats.org/wordprocessingml/2006/main" xmlns:w14="http://schemas.microsoft.com/office/word/2010/wordml" xmlns:w15="http://schemas.microsoft.com/office/word/2012/wordml" xmlns:w16se="http://schemas.microsoft.com/office/word/2015/wordml/symex" xmlns:wpg="http://schemas.microsoft.com/office/word/2010/wordprocessingGroup" xmlns:wpi="http://schemas.microsoft.com/office/word/2010/wordprocessingInk" xmlns:wne="http://schemas.microsoft.com/office/word/2006/wordml" xmlns:wps="http://schemas.microsoft.com/office/word/2010/wordprocessingShape" mc:Ignorable="w14 w15 w16se wp14">
+<w:document xmlns:wpc="http://schemas.microsoft.com/office/word/2010/wordprocessingCanvas" xmlns:mo="http://schemas.microsoft.com/office/mac/office/2008/main" xmlns:mc="http://schemas.openxmlformats.org/markup-compatibility/2006" xmlns:mv="urn:schemas-microsoft-com:mac:vml" xmlns:o="urn:schemas-microsoft-com:office:office" xmlns:r="http://schemas.openxmlformats.org/officeDocument/2006/relationships" xmlns:m="http://schemas.openxmlformats.org/officeDocument/2006/math" xmlns:v="urn:schemas-microsoft-com:vml" xmlns:wp14="http://schemas.microsoft.com/office/word/2010/wordprocessingDrawing" xmlns:wp="http://schemas.openxmlformats.org/drawingml/2006/wordprocessingDrawing" xmlns:w10="urn:schemas-microsoft-com:office:word" xmlns:w="http://schemas.openxmlformats.org/wordprocessingml/2006/main" xmlns:w14="http://schemas.microsoft.com/office/word/2010/wordml" xmlns:w15="http://schemas.microsoft.com/office/word/2012/wordml" xmlns:wpg="http://schemas.microsoft.com/office/word/2010/wordprocessingGroup" xmlns:wpi="http://schemas.microsoft.com/office/word/2010/wordprocessingInk" xmlns:wne="http://schemas.microsoft.com/office/word/2006/wordml" xmlns:wps="http://schemas.microsoft.com/office/word/2010/wordprocessingShape" mc:Ignorable="w14 w15 wp14">
   <w:background w:color="FFFFFF"/>
   <w:body>
     <w:p>
       <w:bookmarkStart w:id="0" w:name="_t48axdy5e35l" w:colFirst="0" w:colLast="0"/>
-      <w:bookmarkStart w:id="1" w:name="_GoBack"/>
       <w:bookmarkEnd w:id="0"/>
+    </w:p>
+    <w:p>
+      <w:bookmarkStart w:id="1" w:name="_nki2khglr3j8" w:colFirst="0" w:colLast="0"/>
       <w:bookmarkEnd w:id="1"/>
     </w:p>
     <w:p>
-      <w:bookmarkStart w:id="2" w:name="_nki2khglr3j8" w:colFirst="0" w:colLast="0"/>
+      <w:bookmarkStart w:id="2" w:name="_cr3otz8h6q22" w:colFirst="0" w:colLast="0"/>
       <w:bookmarkEnd w:id="2"/>
     </w:p>
     <w:p>
-      <w:bookmarkStart w:id="3" w:name="_cr3otz8h6q22" w:colFirst="0" w:colLast="0"/>
+      <w:bookmarkStart w:id="3" w:name="_z0o8y6ze0vy6" w:colFirst="0" w:colLast="0"/>
       <w:bookmarkEnd w:id="3"/>
-    </w:p>
-    <w:p>
-      <w:bookmarkStart w:id="4" w:name="_z0o8y6ze0vy6" w:colFirst="0" w:colLast="0"/>
-      <w:bookmarkEnd w:id="4"/>
     </w:p>
     <w:p>
       <w:pPr>
@@ -39,8 +37,8 @@
       <w:pPr>
         <w:jc w:val="center"/>
       </w:pPr>
-      <w:bookmarkStart w:id="5" w:name="_lk4myzxbnke" w:colFirst="0" w:colLast="0"/>
-      <w:bookmarkEnd w:id="5"/>
+      <w:bookmarkStart w:id="4" w:name="_lk4myzxbnke" w:colFirst="0" w:colLast="0"/>
+      <w:bookmarkEnd w:id="4"/>
       <w:r>
         <w:rPr>
           <w:sz w:val="48"/>
@@ -238,48 +236,38 @@
       <w:pPr>
         <w:jc w:val="center"/>
       </w:pPr>
-      <w:bookmarkStart w:id="6" w:name="_ujz2um8qsn3c" w:colFirst="0" w:colLast="0"/>
+      <w:bookmarkStart w:id="5" w:name="_ujz2um8qsn3c" w:colFirst="0" w:colLast="0"/>
+      <w:bookmarkEnd w:id="5"/>
+    </w:p>
+    <w:p>
+      <w:bookmarkStart w:id="6" w:name="_oyug1zvnhk7e" w:colFirst="0" w:colLast="0"/>
       <w:bookmarkEnd w:id="6"/>
     </w:p>
     <w:p>
-      <w:bookmarkStart w:id="7" w:name="_oyug1zvnhk7e" w:colFirst="0" w:colLast="0"/>
+      <w:bookmarkStart w:id="7" w:name="_9inun8etv455" w:colFirst="0" w:colLast="0"/>
       <w:bookmarkEnd w:id="7"/>
     </w:p>
     <w:p>
-      <w:bookmarkStart w:id="8" w:name="_9inun8etv455" w:colFirst="0" w:colLast="0"/>
+      <w:bookmarkStart w:id="8" w:name="_wi5ag025na16" w:colFirst="0" w:colLast="0"/>
       <w:bookmarkEnd w:id="8"/>
     </w:p>
     <w:p>
-      <w:bookmarkStart w:id="9" w:name="_wi5ag025na16" w:colFirst="0" w:colLast="0"/>
+      <w:bookmarkStart w:id="9" w:name="_ni9zmu2fksby" w:colFirst="0" w:colLast="0"/>
       <w:bookmarkEnd w:id="9"/>
     </w:p>
     <w:p>
-      <w:bookmarkStart w:id="10" w:name="_ni9zmu2fksby" w:colFirst="0" w:colLast="0"/>
+      <w:bookmarkStart w:id="10" w:name="_g3agwndzbljr" w:colFirst="0" w:colLast="0"/>
+      <w:bookmarkStart w:id="11" w:name="_57vzt03txufm" w:colFirst="0" w:colLast="0"/>
+      <w:bookmarkStart w:id="12" w:name="_fgk3tidwcnz2" w:colFirst="0" w:colLast="0"/>
+      <w:bookmarkStart w:id="13" w:name="_otetub66imta" w:colFirst="0" w:colLast="0"/>
+      <w:bookmarkStart w:id="14" w:name="_ijtv8958005p" w:colFirst="0" w:colLast="0"/>
+      <w:bookmarkStart w:id="15" w:name="_gjdgxs" w:colFirst="0" w:colLast="0"/>
       <w:bookmarkEnd w:id="10"/>
-    </w:p>
-    <w:p>
-      <w:bookmarkStart w:id="11" w:name="_g3agwndzbljr" w:colFirst="0" w:colLast="0"/>
       <w:bookmarkEnd w:id="11"/>
-    </w:p>
-    <w:p>
-      <w:bookmarkStart w:id="12" w:name="_57vzt03txufm" w:colFirst="0" w:colLast="0"/>
       <w:bookmarkEnd w:id="12"/>
-    </w:p>
-    <w:p>
-      <w:bookmarkStart w:id="13" w:name="_fgk3tidwcnz2" w:colFirst="0" w:colLast="0"/>
       <w:bookmarkEnd w:id="13"/>
-    </w:p>
-    <w:p>
-      <w:bookmarkStart w:id="14" w:name="_otetub66imta" w:colFirst="0" w:colLast="0"/>
       <w:bookmarkEnd w:id="14"/>
-    </w:p>
-    <w:p>
-      <w:bookmarkStart w:id="15" w:name="_ijtv8958005p" w:colFirst="0" w:colLast="0"/>
       <w:bookmarkEnd w:id="15"/>
-    </w:p>
-    <w:p>
-      <w:bookmarkStart w:id="16" w:name="_gjdgxs" w:colFirst="0" w:colLast="0"/>
-      <w:bookmarkEnd w:id="16"/>
       <w:r>
         <w:rPr>
           <w:b/>
@@ -411,14 +399,7 @@
           <w:sz w:val="20"/>
           <w:szCs w:val="20"/>
         </w:rPr>
-        <w:t>Fi</w:t>
-      </w:r>
-      <w:r>
-        <w:rPr>
-          <w:sz w:val="20"/>
-          <w:szCs w:val="20"/>
-        </w:rPr>
-        <w:t>xed-Menu: like Panda Express, where the menu doesn’t change over time</w:t>
+        <w:t>Fixed-Menu: like Panda Express, where the menu doesn’t change over time</w:t>
       </w:r>
     </w:p>
     <w:p>
@@ -481,14 +462,7 @@
           <w:sz w:val="20"/>
           <w:szCs w:val="20"/>
         </w:rPr>
-        <w:t>Menu I</w:t>
-      </w:r>
-      <w:r>
-        <w:rPr>
-          <w:sz w:val="20"/>
-          <w:szCs w:val="20"/>
-        </w:rPr>
-        <w:t>tem Nutrient Screen: display nutrient information of food item</w:t>
+        <w:t>Menu Item Nutrient Screen: display nutrient information of food item</w:t>
       </w:r>
     </w:p>
     <w:p>
@@ -530,14 +504,7 @@
           <w:sz w:val="20"/>
           <w:szCs w:val="20"/>
         </w:rPr>
-        <w:t>Nutrient Icon: visual element that displays a numerical value for a given nutrient, the nutrient name, and a visual represent</w:t>
-      </w:r>
-      <w:r>
-        <w:rPr>
-          <w:sz w:val="20"/>
-          <w:szCs w:val="20"/>
-        </w:rPr>
-        <w:t>ation of the percentage of nutrient one has accumulated by eating food that day. (See Appendix B for a mockup representation)</w:t>
+        <w:t>Nutrient Icon: visual element that displays a numerical value for a given nutrient, the nutrient name, and a visual representation of the percentage of nutrient one has accumulated by eating food that day. (See Appendix B for a mockup representation)</w:t>
       </w:r>
     </w:p>
     <w:p>
@@ -579,14 +546,7 @@
           <w:sz w:val="20"/>
           <w:szCs w:val="20"/>
         </w:rPr>
-        <w:t>Recap Menu: displays list of p</w:t>
-      </w:r>
-      <w:r>
-        <w:rPr>
-          <w:sz w:val="20"/>
-          <w:szCs w:val="20"/>
-        </w:rPr>
-        <w:t>revious week for user to view meals for a single day from that week</w:t>
+        <w:t>Recap Menu: displays list of previous week for user to view meals for a single day from that week</w:t>
       </w:r>
     </w:p>
     <w:p>
@@ -628,14 +588,7 @@
           <w:sz w:val="20"/>
           <w:szCs w:val="20"/>
         </w:rPr>
-        <w:t xml:space="preserve">Standard item: a subway sandwich directly from the menu (all ingredients predetermined and nutritional value </w:t>
-      </w:r>
-      <w:r>
-        <w:rPr>
-          <w:sz w:val="20"/>
-          <w:szCs w:val="20"/>
-        </w:rPr>
-        <w:t>is calculated for sandwich)</w:t>
+        <w:t>Standard item: a subway sandwich directly from the menu (all ingredients predetermined and nutritional value is calculated for sandwich)</w:t>
       </w:r>
     </w:p>
     <w:p>
@@ -719,14 +672,7 @@
           <w:sz w:val="20"/>
           <w:szCs w:val="20"/>
         </w:rPr>
-        <w:t>Venue Mana</w:t>
-      </w:r>
-      <w:r>
-        <w:rPr>
-          <w:sz w:val="20"/>
-          <w:szCs w:val="20"/>
-        </w:rPr>
-        <w:t>ger: the owner of a venue or a representative of the owner</w:t>
+        <w:t>Venue Manager: the owner of a venue or a representative of the owner</w:t>
       </w:r>
     </w:p>
     <w:p>
@@ -843,12 +789,6 @@
           <w:szCs w:val="20"/>
         </w:rPr>
         <w:tab/>
-      </w:r>
-      <w:r>
-        <w:rPr>
-          <w:sz w:val="20"/>
-          <w:szCs w:val="20"/>
-        </w:rPr>
         <w:t>Menu Item Nutrient Info</w:t>
       </w:r>
     </w:p>
@@ -981,14 +921,7 @@
           <w:szCs w:val="20"/>
         </w:rPr>
         <w:tab/>
-        <w:t>Database editin</w:t>
-      </w:r>
-      <w:r>
-        <w:rPr>
-          <w:sz w:val="20"/>
-          <w:szCs w:val="20"/>
-        </w:rPr>
-        <w:t>g</w:t>
+        <w:t>Database editing</w:t>
       </w:r>
     </w:p>
     <w:p>
@@ -1014,7 +947,6 @@
           <w:sz w:val="20"/>
           <w:szCs w:val="20"/>
         </w:rPr>
-        <w:lastRenderedPageBreak/>
         <w:t>DB-V:</w:t>
       </w:r>
       <w:r>
@@ -1581,14 +1513,7 @@
                 <w:sz w:val="22"/>
                 <w:szCs w:val="22"/>
               </w:rPr>
-              <w:t>This screen is known as the Me</w:t>
-            </w:r>
-            <w:r>
-              <w:rPr>
-                <w:sz w:val="22"/>
-                <w:szCs w:val="22"/>
-              </w:rPr>
-              <w:t>al Detail Screen.</w:t>
+              <w:t>This screen is known as the Meal Detail Screen.</w:t>
             </w:r>
           </w:p>
         </w:tc>
@@ -1672,14 +1597,7 @@
                 <w:sz w:val="22"/>
                 <w:szCs w:val="22"/>
               </w:rPr>
-              <w:t>App should have a screen that displays first when the user opens the app. This screen should include navigation options to all other major features in the app, as well as a Nutrient icon, recommendations, and Water Quick Add (a co</w:t>
-            </w:r>
-            <w:r>
-              <w:rPr>
-                <w:sz w:val="22"/>
-                <w:szCs w:val="22"/>
-              </w:rPr>
-              <w:t>nvenient and easy-to-use function that quickly adds water as you drink it throughout the day). This screen is known as the Dashboard.</w:t>
+              <w:t>App should have a screen that displays first when the user opens the app. This screen should include navigation options to all other major features in the app, as well as a Nutrient icon, recommendations, and Water Quick Add (a convenient and easy-to-use function that quickly adds water as you drink it throughout the day). This screen is known as the Dashboard.</w:t>
             </w:r>
           </w:p>
           <w:p>
@@ -1864,14 +1782,7 @@
                 <w:sz w:val="22"/>
                 <w:szCs w:val="22"/>
               </w:rPr>
-              <w:t>App includes screen that display th</w:t>
-            </w:r>
-            <w:r>
-              <w:rPr>
-                <w:sz w:val="22"/>
-                <w:szCs w:val="22"/>
-              </w:rPr>
-              <w:t xml:space="preserve">e list of all setting options in the app. </w:t>
+              <w:t xml:space="preserve">App includes screen that display the list of all setting options in the app. </w:t>
             </w:r>
           </w:p>
           <w:p>
@@ -1979,7 +1890,6 @@
                 <w:sz w:val="22"/>
                 <w:szCs w:val="22"/>
               </w:rPr>
-              <w:lastRenderedPageBreak/>
               <w:t>This screen is known as the User Nutrients screen.</w:t>
             </w:r>
           </w:p>
@@ -1997,7 +1907,6 @@
                 <w:sz w:val="22"/>
                 <w:szCs w:val="22"/>
               </w:rPr>
-              <w:lastRenderedPageBreak/>
               <w:t>A</w:t>
             </w:r>
           </w:p>
@@ -2089,6 +1998,7 @@
                 <w:sz w:val="22"/>
                 <w:szCs w:val="22"/>
               </w:rPr>
+              <w:lastRenderedPageBreak/>
               <w:t>This screen is known as the Single Meal screen.</w:t>
             </w:r>
           </w:p>
@@ -2106,6 +2016,7 @@
                 <w:sz w:val="22"/>
                 <w:szCs w:val="22"/>
               </w:rPr>
+              <w:lastRenderedPageBreak/>
               <w:t>A</w:t>
             </w:r>
           </w:p>
@@ -2156,6 +2067,7 @@
                 <w:sz w:val="22"/>
                 <w:szCs w:val="22"/>
               </w:rPr>
+              <w:lastRenderedPageBreak/>
               <w:t>9</w:t>
             </w:r>
           </w:p>
@@ -2484,14 +2396,7 @@
                 <w:sz w:val="22"/>
                 <w:szCs w:val="22"/>
               </w:rPr>
-              <w:t>This screen is known as the Custom Recipe S</w:t>
-            </w:r>
-            <w:r>
-              <w:rPr>
-                <w:sz w:val="22"/>
-                <w:szCs w:val="22"/>
-              </w:rPr>
-              <w:t>creen.</w:t>
+              <w:t>This screen is known as the Custom Recipe Screen.</w:t>
             </w:r>
           </w:p>
         </w:tc>
@@ -2669,14 +2574,7 @@
                 <w:sz w:val="22"/>
                 <w:szCs w:val="22"/>
               </w:rPr>
-              <w:t>App should have a screen that displays User Profile information a</w:t>
-            </w:r>
-            <w:r>
-              <w:rPr>
-                <w:sz w:val="22"/>
-                <w:szCs w:val="22"/>
-              </w:rPr>
-              <w:t>nd allows user to change values.</w:t>
+              <w:t>App should have a screen that displays User Profile information and allows user to change values.</w:t>
             </w:r>
           </w:p>
           <w:p>
@@ -3125,7 +3023,6 @@
                 <w:sz w:val="22"/>
                 <w:szCs w:val="22"/>
               </w:rPr>
-              <w:lastRenderedPageBreak/>
               <w:t>(no option to change location; menu items are based on location)</w:t>
             </w:r>
           </w:p>
@@ -3143,7 +3040,6 @@
                 <w:sz w:val="22"/>
                 <w:szCs w:val="22"/>
               </w:rPr>
-              <w:lastRenderedPageBreak/>
               <w:t>A-E</w:t>
             </w:r>
           </w:p>
@@ -3275,6 +3171,7 @@
                 <w:sz w:val="22"/>
                 <w:szCs w:val="22"/>
               </w:rPr>
+              <w:lastRenderedPageBreak/>
               <w:t>18</w:t>
             </w:r>
           </w:p>
@@ -3304,14 +3201,7 @@
                 <w:sz w:val="22"/>
                 <w:szCs w:val="22"/>
               </w:rPr>
-              <w:t>Al</w:t>
-            </w:r>
-            <w:r>
-              <w:rPr>
-                <w:sz w:val="22"/>
-                <w:szCs w:val="22"/>
-              </w:rPr>
-              <w:t xml:space="preserve">l user inputs are performed through scroll wheel, combo box, checklist, or similar components. </w:t>
+              <w:t xml:space="preserve">All user inputs are performed through scroll wheel, combo box, checklist, or similar components. </w:t>
             </w:r>
           </w:p>
           <w:p>
@@ -3383,14 +3273,7 @@
                 <w:sz w:val="22"/>
                 <w:szCs w:val="22"/>
               </w:rPr>
-              <w:t>Meal Detail inputs (serving size</w:t>
-            </w:r>
-            <w:r>
-              <w:rPr>
-                <w:sz w:val="22"/>
-                <w:szCs w:val="22"/>
-              </w:rPr>
-              <w:t>, ingredient in…)</w:t>
+              <w:t>Meal Detail inputs (serving size, ingredient in…)</w:t>
             </w:r>
           </w:p>
           <w:p>
@@ -3976,14 +3859,7 @@
                 <w:sz w:val="22"/>
                 <w:szCs w:val="22"/>
               </w:rPr>
-              <w:t xml:space="preserve">User </w:t>
-            </w:r>
-            <w:r>
-              <w:rPr>
-                <w:sz w:val="22"/>
-                <w:szCs w:val="22"/>
-              </w:rPr>
-              <w:t>should be able to export meal data as a PDF document in a readable format. Data should include the following:</w:t>
+              <w:t>User should be able to export meal data as a PDF document in a readable format. Data should include the following:</w:t>
             </w:r>
           </w:p>
           <w:p>
@@ -4606,7 +4482,6 @@
                 <w:sz w:val="22"/>
                 <w:szCs w:val="22"/>
               </w:rPr>
-              <w:lastRenderedPageBreak/>
               <w:t>28</w:t>
             </w:r>
           </w:p>
@@ -4688,6 +4563,7 @@
                 <w:sz w:val="22"/>
                 <w:szCs w:val="22"/>
               </w:rPr>
+              <w:lastRenderedPageBreak/>
               <w:t>29</w:t>
             </w:r>
           </w:p>
@@ -5053,14 +4929,7 @@
                 <w:sz w:val="22"/>
                 <w:szCs w:val="22"/>
               </w:rPr>
-              <w:t>App should display Percent Daily Values based</w:t>
-            </w:r>
-            <w:r>
-              <w:rPr>
-                <w:sz w:val="22"/>
-                <w:szCs w:val="22"/>
-              </w:rPr>
-              <w:t xml:space="preserve"> on standard 2000 calorie diet</w:t>
+              <w:t>App should display Percent Daily Values based on standard 2000 calorie diet</w:t>
             </w:r>
           </w:p>
         </w:tc>
@@ -5769,14 +5638,7 @@
                 <w:sz w:val="22"/>
                 <w:szCs w:val="22"/>
               </w:rPr>
-              <w:t>Graphical display of Percent Daily values should change colored based o</w:t>
-            </w:r>
-            <w:r>
-              <w:rPr>
-                <w:sz w:val="22"/>
-                <w:szCs w:val="22"/>
-              </w:rPr>
-              <w:t>n current percentage range:</w:t>
+              <w:t>Graphical display of Percent Daily values should change colored based on current percentage range:</w:t>
             </w:r>
           </w:p>
           <w:p>
@@ -6084,7 +5946,6 @@
                 <w:sz w:val="22"/>
                 <w:szCs w:val="22"/>
               </w:rPr>
-              <w:lastRenderedPageBreak/>
               <w:t>42</w:t>
             </w:r>
           </w:p>
@@ -6174,6 +6035,7 @@
                 <w:sz w:val="22"/>
                 <w:szCs w:val="22"/>
               </w:rPr>
+              <w:lastRenderedPageBreak/>
               <w:t>43</w:t>
             </w:r>
           </w:p>
@@ -7136,14 +6998,7 @@
                 <w:sz w:val="22"/>
                 <w:szCs w:val="22"/>
               </w:rPr>
-              <w:t>User should be able to select a menu item from the Menu I</w:t>
-            </w:r>
-            <w:r>
-              <w:rPr>
-                <w:sz w:val="22"/>
-                <w:szCs w:val="22"/>
-              </w:rPr>
-              <w:t>tem Nutrient Screen. Selecting a menu item returns the user to the Menu Screen, where the checkbox next to the selected menu item has been updated (checked)</w:t>
+              <w:t>User should be able to select a menu item from the Menu Item Nutrient Screen. Selecting a menu item returns the user to the Menu Screen, where the checkbox next to the selected menu item has been updated (checked)</w:t>
             </w:r>
           </w:p>
         </w:tc>
@@ -7383,7 +7238,6 @@
                 <w:sz w:val="22"/>
                 <w:szCs w:val="22"/>
               </w:rPr>
-              <w:lastRenderedPageBreak/>
               <w:t>55</w:t>
             </w:r>
           </w:p>
@@ -7465,6 +7319,7 @@
                 <w:sz w:val="22"/>
                 <w:szCs w:val="22"/>
               </w:rPr>
+              <w:lastRenderedPageBreak/>
               <w:t>56</w:t>
             </w:r>
           </w:p>
@@ -7815,14 +7670,7 @@
                 <w:sz w:val="22"/>
                 <w:szCs w:val="22"/>
               </w:rPr>
-              <w:t>Time input in the Menu Screen allows user to select options in 30 minute increments</w:t>
-            </w:r>
-            <w:r>
-              <w:rPr>
-                <w:sz w:val="22"/>
-                <w:szCs w:val="22"/>
-              </w:rPr>
-              <w:t xml:space="preserve">. </w:t>
+              <w:t xml:space="preserve">Time input in the Menu Screen allows user to select options in 30 minute increments. </w:t>
             </w:r>
           </w:p>
           <w:p>
@@ -8645,14 +8493,7 @@
                 <w:sz w:val="22"/>
                 <w:szCs w:val="22"/>
               </w:rPr>
-              <w:t>The two Navigation bar standards are Navigation</w:t>
-            </w:r>
-            <w:r>
-              <w:rPr>
-                <w:sz w:val="22"/>
-                <w:szCs w:val="22"/>
-              </w:rPr>
-              <w:t xml:space="preserve"> Bar 1 and Navigation Bar 2, which are listed in requirements below.</w:t>
+              <w:t>The two Navigation bar standards are Navigation Bar 1 and Navigation Bar 2, which are listed in requirements below.</w:t>
             </w:r>
           </w:p>
         </w:tc>
@@ -8719,7 +8560,6 @@
                 <w:sz w:val="22"/>
                 <w:szCs w:val="22"/>
               </w:rPr>
-              <w:lastRenderedPageBreak/>
               <w:t>70</w:t>
             </w:r>
           </w:p>
@@ -8804,6 +8644,7 @@
                 <w:sz w:val="22"/>
                 <w:szCs w:val="22"/>
               </w:rPr>
+              <w:lastRenderedPageBreak/>
               <w:t>71</w:t>
             </w:r>
           </w:p>
@@ -9025,14 +8866,7 @@
                 <w:sz w:val="22"/>
                 <w:szCs w:val="22"/>
               </w:rPr>
-              <w:t>Back (Home if screen to return to was the dashboard): return</w:t>
-            </w:r>
-            <w:r>
-              <w:rPr>
-                <w:sz w:val="22"/>
-                <w:szCs w:val="22"/>
-              </w:rPr>
-              <w:t>s to previous screen user was on</w:t>
+              <w:t>Back (Home if screen to return to was the dashboard): returns to previous screen user was on</w:t>
             </w:r>
           </w:p>
           <w:p>
@@ -9703,14 +9537,7 @@
                 <w:sz w:val="22"/>
                 <w:szCs w:val="22"/>
               </w:rPr>
-              <w:t>Recommendations are based on the lowest nutrient percentage of Percent Daily Values, as measured over the previous 7 days before the current date. (The first recommendation is based on the lowest nutrient level, the second recommendation is based on the se</w:t>
-            </w:r>
-            <w:r>
-              <w:rPr>
-                <w:sz w:val="22"/>
-                <w:szCs w:val="22"/>
-              </w:rPr>
-              <w:t>cond lowest nutrient level, etc.)</w:t>
+              <w:t>Recommendations are based on the lowest nutrient percentage of Percent Daily Values, as measured over the previous 7 days before the current date. (The first recommendation is based on the lowest nutrient level, the second recommendation is based on the second lowest nutrient level, etc.)</w:t>
             </w:r>
           </w:p>
           <w:p>
@@ -9830,14 +9657,7 @@
                 <w:sz w:val="22"/>
                 <w:szCs w:val="22"/>
               </w:rPr>
-              <w:t>The default number of recom</w:t>
-            </w:r>
-            <w:r>
-              <w:rPr>
-                <w:sz w:val="22"/>
-                <w:szCs w:val="22"/>
-              </w:rPr>
-              <w:t>mendations is three.</w:t>
+              <w:t>The default number of recommendations is three.</w:t>
             </w:r>
           </w:p>
         </w:tc>
@@ -9981,7 +9801,6 @@
                 <w:sz w:val="22"/>
                 <w:szCs w:val="22"/>
               </w:rPr>
-              <w:lastRenderedPageBreak/>
               <w:t>Source of information</w:t>
             </w:r>
           </w:p>
@@ -9999,7 +9818,6 @@
                 <w:sz w:val="22"/>
                 <w:szCs w:val="22"/>
               </w:rPr>
-              <w:lastRenderedPageBreak/>
               <w:t>A-R</w:t>
             </w:r>
           </w:p>
@@ -10050,6 +9868,7 @@
                 <w:sz w:val="22"/>
                 <w:szCs w:val="22"/>
               </w:rPr>
+              <w:lastRenderedPageBreak/>
               <w:t>80</w:t>
             </w:r>
           </w:p>
@@ -10067,14 +9886,7 @@
                 <w:sz w:val="22"/>
                 <w:szCs w:val="22"/>
               </w:rPr>
-              <w:t>User should be able to customize whether the Recommendations</w:t>
-            </w:r>
-            <w:r>
-              <w:rPr>
-                <w:sz w:val="22"/>
-                <w:szCs w:val="22"/>
-              </w:rPr>
-              <w:t xml:space="preserve"> section shows up on the dashboard</w:t>
+              <w:t>User should be able to customize whether the Recommendations section shows up on the dashboard</w:t>
             </w:r>
           </w:p>
         </w:tc>
@@ -10990,14 +10802,7 @@
                 <w:sz w:val="22"/>
                 <w:szCs w:val="22"/>
               </w:rPr>
-              <w:t xml:space="preserve">App includes Water Quick Add feature, which allows user to enter amount of water consumed without needing to go through entire Add a Meal sequence. Water quick add section includes input for amount of liquid, a choice of portion units, and a button to add </w:t>
-            </w:r>
-            <w:r>
-              <w:rPr>
-                <w:sz w:val="22"/>
-                <w:szCs w:val="22"/>
-              </w:rPr>
-              <w:t>water.</w:t>
+              <w:t>App includes Water Quick Add feature, which allows user to enter amount of water consumed without needing to go through entire Add a Meal sequence. Water quick add section includes input for amount of liquid, a choice of portion units, and a button to add water.</w:t>
             </w:r>
           </w:p>
           <w:p>
@@ -11097,14 +10902,7 @@
                 <w:sz w:val="22"/>
                 <w:szCs w:val="22"/>
               </w:rPr>
-              <w:t>The following portion unit choices for the water qu</w:t>
-            </w:r>
-            <w:r>
-              <w:rPr>
-                <w:sz w:val="22"/>
-                <w:szCs w:val="22"/>
-              </w:rPr>
-              <w:t>ick-add:</w:t>
+              <w:t>The following portion unit choices for the water quick-add:</w:t>
             </w:r>
           </w:p>
           <w:p>
@@ -11566,7 +11364,6 @@
                 <w:sz w:val="22"/>
                 <w:szCs w:val="22"/>
               </w:rPr>
-              <w:lastRenderedPageBreak/>
               <w:t>95</w:t>
             </w:r>
           </w:p>
@@ -11584,14 +11381,7 @@
                 <w:sz w:val="22"/>
                 <w:szCs w:val="22"/>
               </w:rPr>
-              <w:t>Venue manager will be able to add, modify, and remove items from a single venue by submitti</w:t>
-            </w:r>
-            <w:r>
-              <w:rPr>
-                <w:sz w:val="22"/>
-                <w:szCs w:val="22"/>
-              </w:rPr>
-              <w:t>ng a CSV document of all current items</w:t>
+              <w:t>Venue manager will be able to add, modify, and remove items from a single venue by submitting a CSV document of all current items</w:t>
             </w:r>
           </w:p>
         </w:tc>
@@ -11658,6 +11448,7 @@
                 <w:sz w:val="22"/>
                 <w:szCs w:val="22"/>
               </w:rPr>
+              <w:lastRenderedPageBreak/>
               <w:t>96</w:t>
             </w:r>
           </w:p>
@@ -12263,14 +12054,7 @@
                 <w:sz w:val="22"/>
                 <w:szCs w:val="22"/>
               </w:rPr>
-              <w:t>Magnesium                (milli</w:t>
-            </w:r>
-            <w:r>
-              <w:rPr>
-                <w:sz w:val="22"/>
-                <w:szCs w:val="22"/>
-              </w:rPr>
-              <w:t>grams)</w:t>
+              <w:t>Magnesium                (milligrams)</w:t>
             </w:r>
           </w:p>
           <w:p>
@@ -12532,21 +12316,7 @@
                 <w:sz w:val="22"/>
                 <w:szCs w:val="22"/>
               </w:rPr>
-              <w:t xml:space="preserve">Sugar     </w:t>
-            </w:r>
-            <w:r>
-              <w:rPr>
-                <w:sz w:val="22"/>
-                <w:szCs w:val="22"/>
-              </w:rPr>
-              <w:t xml:space="preserve">                       </w:t>
-            </w:r>
-            <w:r>
-              <w:rPr>
-                <w:sz w:val="22"/>
-                <w:szCs w:val="22"/>
-              </w:rPr>
-              <w:t>25 g</w:t>
+              <w:t>Sugar                            25 g</w:t>
             </w:r>
           </w:p>
           <w:p>
@@ -12686,15 +12456,7 @@
                 <w:sz w:val="22"/>
                 <w:szCs w:val="22"/>
               </w:rPr>
-              <w:lastRenderedPageBreak/>
-              <w:t>Vitamin B</w:t>
-            </w:r>
-            <w:r>
-              <w:rPr>
-                <w:sz w:val="22"/>
-                <w:szCs w:val="22"/>
-              </w:rPr>
-              <w:t>12                6 micrograms</w:t>
+              <w:t>Vitamin B12                6 micrograms</w:t>
             </w:r>
           </w:p>
           <w:p>
@@ -12734,6 +12496,7 @@
                 <w:sz w:val="22"/>
                 <w:szCs w:val="22"/>
               </w:rPr>
+              <w:lastRenderedPageBreak/>
               <w:t>Iron                              18 mg</w:t>
             </w:r>
           </w:p>
@@ -12840,6 +12603,7 @@
                 <w:sz w:val="22"/>
                 <w:szCs w:val="22"/>
               </w:rPr>
+              <w:lastRenderedPageBreak/>
               <w:t>100a</w:t>
             </w:r>
           </w:p>
@@ -13249,14 +13013,7 @@
                 <w:sz w:val="22"/>
                 <w:szCs w:val="22"/>
               </w:rPr>
-              <w:t>Database should contain the fol</w:t>
-            </w:r>
-            <w:r>
-              <w:rPr>
-                <w:sz w:val="22"/>
-                <w:szCs w:val="22"/>
-              </w:rPr>
-              <w:t>lowing nutritional information for each menu item (per serving):</w:t>
+              <w:t>Database should contain the following nutritional information for each menu item (per serving):</w:t>
             </w:r>
           </w:p>
           <w:p>
@@ -13744,14 +13501,7 @@
                 <w:sz w:val="22"/>
                 <w:szCs w:val="22"/>
               </w:rPr>
-              <w:t>Sala</w:t>
-            </w:r>
-            <w:r>
-              <w:rPr>
-                <w:sz w:val="22"/>
-                <w:szCs w:val="22"/>
-              </w:rPr>
-              <w:t>d</w:t>
+              <w:t>Salad</w:t>
             </w:r>
           </w:p>
           <w:p>
@@ -14007,7 +13757,6 @@
                 <w:sz w:val="22"/>
                 <w:szCs w:val="22"/>
               </w:rPr>
-              <w:lastRenderedPageBreak/>
               <w:t>105</w:t>
             </w:r>
           </w:p>
@@ -14045,6 +13794,7 @@
                 <w:sz w:val="22"/>
                 <w:szCs w:val="22"/>
               </w:rPr>
+              <w:lastRenderedPageBreak/>
               <w:t>Vitamin A</w:t>
             </w:r>
           </w:p>
@@ -14202,6 +13952,7 @@
                 <w:sz w:val="22"/>
                 <w:szCs w:val="22"/>
               </w:rPr>
+              <w:lastRenderedPageBreak/>
               <w:t>DB-M</w:t>
             </w:r>
           </w:p>
@@ -14251,6 +14002,7 @@
                 <w:sz w:val="22"/>
                 <w:szCs w:val="22"/>
               </w:rPr>
+              <w:lastRenderedPageBreak/>
               <w:t>106</w:t>
             </w:r>
           </w:p>
@@ -15499,7 +15251,6 @@
                 <w:sz w:val="22"/>
                 <w:szCs w:val="22"/>
               </w:rPr>
-              <w:lastRenderedPageBreak/>
               <w:t>Custom daily calorie level</w:t>
             </w:r>
           </w:p>
@@ -15517,7 +15268,6 @@
                 <w:sz w:val="22"/>
                 <w:szCs w:val="22"/>
               </w:rPr>
-              <w:lastRenderedPageBreak/>
               <w:t>PB</w:t>
             </w:r>
           </w:p>
@@ -15708,14 +15458,7 @@
           <w:sz w:val="20"/>
           <w:szCs w:val="20"/>
         </w:rPr>
-        <w:t>Serving Size Unit, (See N</w:t>
-      </w:r>
-      <w:r>
-        <w:rPr>
-          <w:sz w:val="20"/>
-          <w:szCs w:val="20"/>
-        </w:rPr>
-        <w:t>ote 2)</w:t>
+        <w:t>Serving Size Unit, (See Note 2)</w:t>
       </w:r>
     </w:p>
     <w:p>
@@ -16175,14 +15918,7 @@
           <w:sz w:val="22"/>
           <w:szCs w:val="22"/>
         </w:rPr>
-        <w:t>Note</w:t>
-      </w:r>
-      <w:r>
-        <w:rPr>
-          <w:sz w:val="22"/>
-          <w:szCs w:val="22"/>
-        </w:rPr>
-        <w:t xml:space="preserve"> 2:       The following are serving size unit options for Menu Items. Items that use a serving size unit </w:t>
+        <w:t xml:space="preserve">Note 2:       The following are serving size unit options for Menu Items. Items that use a serving size unit </w:t>
       </w:r>
     </w:p>
     <w:p>
@@ -16279,7 +16015,6 @@
           <w:sz w:val="22"/>
           <w:szCs w:val="22"/>
         </w:rPr>
-        <w:lastRenderedPageBreak/>
         <w:t>Piece</w:t>
       </w:r>
     </w:p>
@@ -16306,13 +16041,9 @@
     </w:p>
     <w:p/>
     <w:p/>
-    <w:p/>
-    <w:p/>
-    <w:p/>
-    <w:p/>
-    <w:p/>
-    <w:p/>
     <w:p>
+      <w:bookmarkStart w:id="16" w:name="_GoBack"/>
+      <w:bookmarkEnd w:id="16"/>
       <w:r>
         <w:rPr>
           <w:sz w:val="22"/>
@@ -16508,14 +16239,7 @@
           <w:sz w:val="22"/>
           <w:szCs w:val="22"/>
         </w:rPr>
-        <w:t xml:space="preserve">Sodium              </w:t>
-      </w:r>
-      <w:r>
-        <w:rPr>
-          <w:sz w:val="22"/>
-          <w:szCs w:val="22"/>
-        </w:rPr>
-        <w:t xml:space="preserve">       </w:t>
+        <w:t xml:space="preserve">Sodium                     </w:t>
       </w:r>
       <w:r>
         <w:rPr>
@@ -16749,7 +16473,7 @@
         </w:rPr>
         <w:lastRenderedPageBreak/>
         <w:drawing>
-          <wp:anchor distT="114300" distB="114300" distL="114300" distR="114300" simplePos="0" relativeHeight="251658240" behindDoc="0" locked="0" layoutInCell="0" hidden="0" allowOverlap="1">
+          <wp:anchor distT="114300" distB="114300" distL="114300" distR="114300" simplePos="0" relativeHeight="251658240" behindDoc="0" locked="0" layoutInCell="0" hidden="0" allowOverlap="1" wp14:anchorId="16CE68F7" wp14:editId="079D9158">
             <wp:simplePos x="0" y="0"/>
             <wp:positionH relativeFrom="margin">
               <wp:posOffset>-400049</wp:posOffset>
@@ -16822,7 +16546,7 @@
           <w:noProof/>
         </w:rPr>
         <w:drawing>
-          <wp:anchor distT="114300" distB="114300" distL="114300" distR="114300" simplePos="0" relativeHeight="251659264" behindDoc="0" locked="0" layoutInCell="0" hidden="0" allowOverlap="1">
+          <wp:anchor distT="114300" distB="114300" distL="114300" distR="114300" simplePos="0" relativeHeight="251659264" behindDoc="0" locked="0" layoutInCell="0" hidden="0" allowOverlap="1" wp14:anchorId="42DD86A1" wp14:editId="4782A807">
             <wp:simplePos x="0" y="0"/>
             <wp:positionH relativeFrom="margin">
               <wp:posOffset>-400049</wp:posOffset>
@@ -16878,7 +16602,7 @@
 </file>
 
 <file path=word/endnotes.xml><?xml version="1.0" encoding="utf-8"?>
-<w:endnotes xmlns:wpc="http://schemas.microsoft.com/office/word/2010/wordprocessingCanvas" xmlns:cx="http://schemas.microsoft.com/office/drawing/2014/chartex" xmlns:cx1="http://schemas.microsoft.com/office/drawing/2015/9/8/chartex" xmlns:cx2="http://schemas.microsoft.com/office/drawing/2015/10/21/chartex" xmlns:mc="http://schemas.openxmlformats.org/markup-compatibility/2006" xmlns:o="urn:schemas-microsoft-com:office:office" xmlns:r="http://schemas.openxmlformats.org/officeDocument/2006/relationships" xmlns:m="http://schemas.openxmlformats.org/officeDocument/2006/math" xmlns:v="urn:schemas-microsoft-com:vml" xmlns:wp14="http://schemas.microsoft.com/office/word/2010/wordprocessingDrawing" xmlns:wp="http://schemas.openxmlformats.org/drawingml/2006/wordprocessingDrawing" xmlns:w10="urn:schemas-microsoft-com:office:word" xmlns:w="http://schemas.openxmlformats.org/wordprocessingml/2006/main" xmlns:w14="http://schemas.microsoft.com/office/word/2010/wordml" xmlns:w15="http://schemas.microsoft.com/office/word/2012/wordml" xmlns:w16se="http://schemas.microsoft.com/office/word/2015/wordml/symex" xmlns:wpg="http://schemas.microsoft.com/office/word/2010/wordprocessingGroup" xmlns:wpi="http://schemas.microsoft.com/office/word/2010/wordprocessingInk" xmlns:wne="http://schemas.microsoft.com/office/word/2006/wordml" xmlns:wps="http://schemas.microsoft.com/office/word/2010/wordprocessingShape" mc:Ignorable="w14 w15 w16se wp14">
+<w:endnotes xmlns:wpc="http://schemas.microsoft.com/office/word/2010/wordprocessingCanvas" xmlns:mo="http://schemas.microsoft.com/office/mac/office/2008/main" xmlns:mc="http://schemas.openxmlformats.org/markup-compatibility/2006" xmlns:mv="urn:schemas-microsoft-com:mac:vml" xmlns:o="urn:schemas-microsoft-com:office:office" xmlns:r="http://schemas.openxmlformats.org/officeDocument/2006/relationships" xmlns:m="http://schemas.openxmlformats.org/officeDocument/2006/math" xmlns:v="urn:schemas-microsoft-com:vml" xmlns:wp14="http://schemas.microsoft.com/office/word/2010/wordprocessingDrawing" xmlns:wp="http://schemas.openxmlformats.org/drawingml/2006/wordprocessingDrawing" xmlns:w10="urn:schemas-microsoft-com:office:word" xmlns:w="http://schemas.openxmlformats.org/wordprocessingml/2006/main" xmlns:w14="http://schemas.microsoft.com/office/word/2010/wordml" xmlns:w15="http://schemas.microsoft.com/office/word/2012/wordml" xmlns:wpg="http://schemas.microsoft.com/office/word/2010/wordprocessingGroup" xmlns:wpi="http://schemas.microsoft.com/office/word/2010/wordprocessingInk" xmlns:wne="http://schemas.microsoft.com/office/word/2006/wordml" xmlns:wps="http://schemas.microsoft.com/office/word/2010/wordprocessingShape" mc:Ignorable="w14 w15 wp14">
   <w:endnote w:type="separator" w:id="-1">
     <w:p>
       <w:r>
@@ -16897,7 +16621,7 @@
 </file>
 
 <file path=word/footer1.xml><?xml version="1.0" encoding="utf-8"?>
-<w:ftr xmlns:wpc="http://schemas.microsoft.com/office/word/2010/wordprocessingCanvas" xmlns:cx="http://schemas.microsoft.com/office/drawing/2014/chartex" xmlns:cx1="http://schemas.microsoft.com/office/drawing/2015/9/8/chartex" xmlns:cx2="http://schemas.microsoft.com/office/drawing/2015/10/21/chartex" xmlns:mc="http://schemas.openxmlformats.org/markup-compatibility/2006" xmlns:o="urn:schemas-microsoft-com:office:office" xmlns:r="http://schemas.openxmlformats.org/officeDocument/2006/relationships" xmlns:m="http://schemas.openxmlformats.org/officeDocument/2006/math" xmlns:v="urn:schemas-microsoft-com:vml" xmlns:wp14="http://schemas.microsoft.com/office/word/2010/wordprocessingDrawing" xmlns:wp="http://schemas.openxmlformats.org/drawingml/2006/wordprocessingDrawing" xmlns:w10="urn:schemas-microsoft-com:office:word" xmlns:w="http://schemas.openxmlformats.org/wordprocessingml/2006/main" xmlns:w14="http://schemas.microsoft.com/office/word/2010/wordml" xmlns:w15="http://schemas.microsoft.com/office/word/2012/wordml" xmlns:w16se="http://schemas.microsoft.com/office/word/2015/wordml/symex" xmlns:wpg="http://schemas.microsoft.com/office/word/2010/wordprocessingGroup" xmlns:wpi="http://schemas.microsoft.com/office/word/2010/wordprocessingInk" xmlns:wne="http://schemas.microsoft.com/office/word/2006/wordml" xmlns:wps="http://schemas.microsoft.com/office/word/2010/wordprocessingShape" mc:Ignorable="w14 w15 w16se wp14">
+<w:ftr xmlns:wpc="http://schemas.microsoft.com/office/word/2010/wordprocessingCanvas" xmlns:mo="http://schemas.microsoft.com/office/mac/office/2008/main" xmlns:mc="http://schemas.openxmlformats.org/markup-compatibility/2006" xmlns:mv="urn:schemas-microsoft-com:mac:vml" xmlns:o="urn:schemas-microsoft-com:office:office" xmlns:r="http://schemas.openxmlformats.org/officeDocument/2006/relationships" xmlns:m="http://schemas.openxmlformats.org/officeDocument/2006/math" xmlns:v="urn:schemas-microsoft-com:vml" xmlns:wp14="http://schemas.microsoft.com/office/word/2010/wordprocessingDrawing" xmlns:wp="http://schemas.openxmlformats.org/drawingml/2006/wordprocessingDrawing" xmlns:w10="urn:schemas-microsoft-com:office:word" xmlns:w="http://schemas.openxmlformats.org/wordprocessingml/2006/main" xmlns:w14="http://schemas.microsoft.com/office/word/2010/wordml" xmlns:w15="http://schemas.microsoft.com/office/word/2012/wordml" xmlns:wpg="http://schemas.microsoft.com/office/word/2010/wordprocessingGroup" xmlns:wpi="http://schemas.microsoft.com/office/word/2010/wordprocessingInk" xmlns:wne="http://schemas.microsoft.com/office/word/2006/wordml" xmlns:wps="http://schemas.microsoft.com/office/word/2010/wordprocessingShape" mc:Ignorable="w14 w15 wp14">
   <w:p>
     <w:r>
       <w:t>Requirements Document</w:t>
@@ -16940,7 +16664,7 @@
       <w:rPr>
         <w:noProof/>
       </w:rPr>
-      <w:t>2</w:t>
+      <w:t>1</w:t>
     </w:r>
     <w:r>
       <w:fldChar w:fldCharType="end"/>
@@ -16971,7 +16695,7 @@
 </file>
 
 <file path=word/footnotes.xml><?xml version="1.0" encoding="utf-8"?>
-<w:footnotes xmlns:wpc="http://schemas.microsoft.com/office/word/2010/wordprocessingCanvas" xmlns:cx="http://schemas.microsoft.com/office/drawing/2014/chartex" xmlns:cx1="http://schemas.microsoft.com/office/drawing/2015/9/8/chartex" xmlns:cx2="http://schemas.microsoft.com/office/drawing/2015/10/21/chartex" xmlns:mc="http://schemas.openxmlformats.org/markup-compatibility/2006" xmlns:o="urn:schemas-microsoft-com:office:office" xmlns:r="http://schemas.openxmlformats.org/officeDocument/2006/relationships" xmlns:m="http://schemas.openxmlformats.org/officeDocument/2006/math" xmlns:v="urn:schemas-microsoft-com:vml" xmlns:wp14="http://schemas.microsoft.com/office/word/2010/wordprocessingDrawing" xmlns:wp="http://schemas.openxmlformats.org/drawingml/2006/wordprocessingDrawing" xmlns:w10="urn:schemas-microsoft-com:office:word" xmlns:w="http://schemas.openxmlformats.org/wordprocessingml/2006/main" xmlns:w14="http://schemas.microsoft.com/office/word/2010/wordml" xmlns:w15="http://schemas.microsoft.com/office/word/2012/wordml" xmlns:w16se="http://schemas.microsoft.com/office/word/2015/wordml/symex" xmlns:wpg="http://schemas.microsoft.com/office/word/2010/wordprocessingGroup" xmlns:wpi="http://schemas.microsoft.com/office/word/2010/wordprocessingInk" xmlns:wne="http://schemas.microsoft.com/office/word/2006/wordml" xmlns:wps="http://schemas.microsoft.com/office/word/2010/wordprocessingShape" mc:Ignorable="w14 w15 w16se wp14">
+<w:footnotes xmlns:wpc="http://schemas.microsoft.com/office/word/2010/wordprocessingCanvas" xmlns:mo="http://schemas.microsoft.com/office/mac/office/2008/main" xmlns:mc="http://schemas.openxmlformats.org/markup-compatibility/2006" xmlns:mv="urn:schemas-microsoft-com:mac:vml" xmlns:o="urn:schemas-microsoft-com:office:office" xmlns:r="http://schemas.openxmlformats.org/officeDocument/2006/relationships" xmlns:m="http://schemas.openxmlformats.org/officeDocument/2006/math" xmlns:v="urn:schemas-microsoft-com:vml" xmlns:wp14="http://schemas.microsoft.com/office/word/2010/wordprocessingDrawing" xmlns:wp="http://schemas.openxmlformats.org/drawingml/2006/wordprocessingDrawing" xmlns:w10="urn:schemas-microsoft-com:office:word" xmlns:w="http://schemas.openxmlformats.org/wordprocessingml/2006/main" xmlns:w14="http://schemas.microsoft.com/office/word/2010/wordml" xmlns:w15="http://schemas.microsoft.com/office/word/2012/wordml" xmlns:wpg="http://schemas.microsoft.com/office/word/2010/wordprocessingGroup" xmlns:wpi="http://schemas.microsoft.com/office/word/2010/wordprocessingInk" xmlns:wne="http://schemas.microsoft.com/office/word/2006/wordml" xmlns:wps="http://schemas.microsoft.com/office/word/2010/wordprocessingShape" mc:Ignorable="w14 w15 wp14">
   <w:footnote w:type="separator" w:id="-1">
     <w:p>
       <w:r>
@@ -16990,7 +16714,7 @@
 </file>
 
 <file path=word/header1.xml><?xml version="1.0" encoding="utf-8"?>
-<w:hdr xmlns:wpc="http://schemas.microsoft.com/office/word/2010/wordprocessingCanvas" xmlns:cx="http://schemas.microsoft.com/office/drawing/2014/chartex" xmlns:cx1="http://schemas.microsoft.com/office/drawing/2015/9/8/chartex" xmlns:cx2="http://schemas.microsoft.com/office/drawing/2015/10/21/chartex" xmlns:mc="http://schemas.openxmlformats.org/markup-compatibility/2006" xmlns:o="urn:schemas-microsoft-com:office:office" xmlns:r="http://schemas.openxmlformats.org/officeDocument/2006/relationships" xmlns:m="http://schemas.openxmlformats.org/officeDocument/2006/math" xmlns:v="urn:schemas-microsoft-com:vml" xmlns:wp14="http://schemas.microsoft.com/office/word/2010/wordprocessingDrawing" xmlns:wp="http://schemas.openxmlformats.org/drawingml/2006/wordprocessingDrawing" xmlns:w10="urn:schemas-microsoft-com:office:word" xmlns:w="http://schemas.openxmlformats.org/wordprocessingml/2006/main" xmlns:w14="http://schemas.microsoft.com/office/word/2010/wordml" xmlns:w15="http://schemas.microsoft.com/office/word/2012/wordml" xmlns:w16se="http://schemas.microsoft.com/office/word/2015/wordml/symex" xmlns:wpg="http://schemas.microsoft.com/office/word/2010/wordprocessingGroup" xmlns:wpi="http://schemas.microsoft.com/office/word/2010/wordprocessingInk" xmlns:wne="http://schemas.microsoft.com/office/word/2006/wordml" xmlns:wps="http://schemas.microsoft.com/office/word/2010/wordprocessingShape" mc:Ignorable="w14 w15 w16se wp14">
+<w:hdr xmlns:wpc="http://schemas.microsoft.com/office/word/2010/wordprocessingCanvas" xmlns:mo="http://schemas.microsoft.com/office/mac/office/2008/main" xmlns:mc="http://schemas.openxmlformats.org/markup-compatibility/2006" xmlns:mv="urn:schemas-microsoft-com:mac:vml" xmlns:o="urn:schemas-microsoft-com:office:office" xmlns:r="http://schemas.openxmlformats.org/officeDocument/2006/relationships" xmlns:m="http://schemas.openxmlformats.org/officeDocument/2006/math" xmlns:v="urn:schemas-microsoft-com:vml" xmlns:wp14="http://schemas.microsoft.com/office/word/2010/wordprocessingDrawing" xmlns:wp="http://schemas.openxmlformats.org/drawingml/2006/wordprocessingDrawing" xmlns:w10="urn:schemas-microsoft-com:office:word" xmlns:w="http://schemas.openxmlformats.org/wordprocessingml/2006/main" xmlns:w14="http://schemas.microsoft.com/office/word/2010/wordml" xmlns:w15="http://schemas.microsoft.com/office/word/2012/wordml" xmlns:wpg="http://schemas.microsoft.com/office/word/2010/wordprocessingGroup" xmlns:wpi="http://schemas.microsoft.com/office/word/2010/wordprocessingInk" xmlns:wne="http://schemas.microsoft.com/office/word/2006/wordml" xmlns:wps="http://schemas.microsoft.com/office/word/2010/wordprocessingShape" mc:Ignorable="w14 w15 wp14">
   <w:p/>
   <w:p/>
   <w:p>
@@ -17006,8 +16730,8 @@
 </file>
 
 <file path=word/numbering.xml><?xml version="1.0" encoding="utf-8"?>
-<w:numbering xmlns:wpc="http://schemas.microsoft.com/office/word/2010/wordprocessingCanvas" xmlns:cx="http://schemas.microsoft.com/office/drawing/2014/chartex" xmlns:cx1="http://schemas.microsoft.com/office/drawing/2015/9/8/chartex" xmlns:cx2="http://schemas.microsoft.com/office/drawing/2015/10/21/chartex" xmlns:mc="http://schemas.openxmlformats.org/markup-compatibility/2006" xmlns:o="urn:schemas-microsoft-com:office:office" xmlns:r="http://schemas.openxmlformats.org/officeDocument/2006/relationships" xmlns:m="http://schemas.openxmlformats.org/officeDocument/2006/math" xmlns:v="urn:schemas-microsoft-com:vml" xmlns:wp14="http://schemas.microsoft.com/office/word/2010/wordprocessingDrawing" xmlns:wp="http://schemas.openxmlformats.org/drawingml/2006/wordprocessingDrawing" xmlns:w10="urn:schemas-microsoft-com:office:word" xmlns:w="http://schemas.openxmlformats.org/wordprocessingml/2006/main" xmlns:w14="http://schemas.microsoft.com/office/word/2010/wordml" xmlns:w15="http://schemas.microsoft.com/office/word/2012/wordml" xmlns:w16se="http://schemas.microsoft.com/office/word/2015/wordml/symex" xmlns:wpg="http://schemas.microsoft.com/office/word/2010/wordprocessingGroup" xmlns:wpi="http://schemas.microsoft.com/office/word/2010/wordprocessingInk" xmlns:wne="http://schemas.microsoft.com/office/word/2006/wordml" xmlns:wps="http://schemas.microsoft.com/office/word/2010/wordprocessingShape" mc:Ignorable="w14 w15 w16se wp14">
-  <w:abstractNum w:abstractNumId="0" w15:restartNumberingAfterBreak="0">
+<w:numbering xmlns:wpc="http://schemas.microsoft.com/office/word/2010/wordprocessingCanvas" xmlns:mo="http://schemas.microsoft.com/office/mac/office/2008/main" xmlns:mc="http://schemas.openxmlformats.org/markup-compatibility/2006" xmlns:mv="urn:schemas-microsoft-com:mac:vml" xmlns:o="urn:schemas-microsoft-com:office:office" xmlns:r="http://schemas.openxmlformats.org/officeDocument/2006/relationships" xmlns:m="http://schemas.openxmlformats.org/officeDocument/2006/math" xmlns:v="urn:schemas-microsoft-com:vml" xmlns:wp14="http://schemas.microsoft.com/office/word/2010/wordprocessingDrawing" xmlns:wp="http://schemas.openxmlformats.org/drawingml/2006/wordprocessingDrawing" xmlns:w10="urn:schemas-microsoft-com:office:word" xmlns:w="http://schemas.openxmlformats.org/wordprocessingml/2006/main" xmlns:w14="http://schemas.microsoft.com/office/word/2010/wordml" xmlns:w15="http://schemas.microsoft.com/office/word/2012/wordml" xmlns:wpg="http://schemas.microsoft.com/office/word/2010/wordprocessingGroup" xmlns:wpi="http://schemas.microsoft.com/office/word/2010/wordprocessingInk" xmlns:wne="http://schemas.microsoft.com/office/word/2006/wordml" xmlns:wps="http://schemas.microsoft.com/office/word/2010/wordprocessingShape" mc:Ignorable="w14 w15 wp14">
+  <w:abstractNum w:abstractNumId="0">
     <w:nsid w:val="001556E6"/>
     <w:multiLevelType w:val="multilevel"/>
     <w:tmpl w:val="E0CC85E2"/>
@@ -17120,7 +16844,7 @@
       </w:rPr>
     </w:lvl>
   </w:abstractNum>
-  <w:abstractNum w:abstractNumId="1" w15:restartNumberingAfterBreak="0">
+  <w:abstractNum w:abstractNumId="1">
     <w:nsid w:val="31DF7692"/>
     <w:multiLevelType w:val="multilevel"/>
     <w:tmpl w:val="268ACE72"/>
@@ -17233,7 +16957,7 @@
       </w:rPr>
     </w:lvl>
   </w:abstractNum>
-  <w:abstractNum w:abstractNumId="2" w15:restartNumberingAfterBreak="0">
+  <w:abstractNum w:abstractNumId="2">
     <w:nsid w:val="3A5511D5"/>
     <w:multiLevelType w:val="multilevel"/>
     <w:tmpl w:val="A566ACAA"/>
@@ -17346,7 +17070,7 @@
       </w:rPr>
     </w:lvl>
   </w:abstractNum>
-  <w:abstractNum w:abstractNumId="3" w15:restartNumberingAfterBreak="0">
+  <w:abstractNum w:abstractNumId="3">
     <w:nsid w:val="3E86605C"/>
     <w:multiLevelType w:val="multilevel"/>
     <w:tmpl w:val="DC961E94"/>
@@ -17459,7 +17183,7 @@
       </w:rPr>
     </w:lvl>
   </w:abstractNum>
-  <w:abstractNum w:abstractNumId="4" w15:restartNumberingAfterBreak="0">
+  <w:abstractNum w:abstractNumId="4">
     <w:nsid w:val="4BFB12F1"/>
     <w:multiLevelType w:val="multilevel"/>
     <w:tmpl w:val="99D86614"/>
@@ -17572,7 +17296,7 @@
       </w:rPr>
     </w:lvl>
   </w:abstractNum>
-  <w:abstractNum w:abstractNumId="5" w15:restartNumberingAfterBreak="0">
+  <w:abstractNum w:abstractNumId="5">
     <w:nsid w:val="4E794D33"/>
     <w:multiLevelType w:val="multilevel"/>
     <w:tmpl w:val="B3E0181A"/>
@@ -17685,7 +17409,7 @@
       </w:rPr>
     </w:lvl>
   </w:abstractNum>
-  <w:abstractNum w:abstractNumId="6" w15:restartNumberingAfterBreak="0">
+  <w:abstractNum w:abstractNumId="6">
     <w:nsid w:val="4F3028C5"/>
     <w:multiLevelType w:val="multilevel"/>
     <w:tmpl w:val="8FCCFF3E"/>
@@ -17798,7 +17522,7 @@
       </w:rPr>
     </w:lvl>
   </w:abstractNum>
-  <w:abstractNum w:abstractNumId="7" w15:restartNumberingAfterBreak="0">
+  <w:abstractNum w:abstractNumId="7">
     <w:nsid w:val="519876F6"/>
     <w:multiLevelType w:val="multilevel"/>
     <w:tmpl w:val="356825FC"/>
@@ -17911,7 +17635,7 @@
       </w:rPr>
     </w:lvl>
   </w:abstractNum>
-  <w:abstractNum w:abstractNumId="8" w15:restartNumberingAfterBreak="0">
+  <w:abstractNum w:abstractNumId="8">
     <w:nsid w:val="5C1B3B41"/>
     <w:multiLevelType w:val="multilevel"/>
     <w:tmpl w:val="B30AF97A"/>
@@ -18055,7 +17779,7 @@
 </file>
 
 <file path=word/styles.xml><?xml version="1.0" encoding="utf-8"?>
-<w:styles xmlns:mc="http://schemas.openxmlformats.org/markup-compatibility/2006" xmlns:r="http://schemas.openxmlformats.org/officeDocument/2006/relationships" xmlns:w="http://schemas.openxmlformats.org/wordprocessingml/2006/main" xmlns:w14="http://schemas.microsoft.com/office/word/2010/wordml" xmlns:w15="http://schemas.microsoft.com/office/word/2012/wordml" xmlns:w16se="http://schemas.microsoft.com/office/word/2015/wordml/symex" mc:Ignorable="w14 w15 w16se">
+<w:styles xmlns:mc="http://schemas.openxmlformats.org/markup-compatibility/2006" xmlns:r="http://schemas.openxmlformats.org/officeDocument/2006/relationships" xmlns:w="http://schemas.openxmlformats.org/wordprocessingml/2006/main" xmlns:w14="http://schemas.microsoft.com/office/word/2010/wordml" xmlns:w15="http://schemas.microsoft.com/office/word/2012/wordml" mc:Ignorable="w14 w15">
   <w:docDefaults>
     <w:rPrDefault>
       <w:rPr>
@@ -18068,7 +17792,7 @@
     </w:rPrDefault>
     <w:pPrDefault/>
   </w:docDefaults>
-  <w:latentStyles w:defLockedState="0" w:defUIPriority="99" w:defSemiHidden="0" w:defUnhideWhenUsed="0" w:defQFormat="0" w:count="372">
+  <w:latentStyles w:defLockedState="0" w:defUIPriority="99" w:defSemiHidden="0" w:defUnhideWhenUsed="0" w:defQFormat="0" w:count="382">
     <w:lsdException w:name="Normal" w:uiPriority="0" w:qFormat="1"/>
     <w:lsdException w:name="heading 1" w:uiPriority="9" w:qFormat="1"/>
     <w:lsdException w:name="heading 2" w:semiHidden="1" w:uiPriority="9" w:unhideWhenUsed="1" w:qFormat="1"/>
@@ -18174,7 +17898,6 @@
     <w:lsdException w:name="HTML Sample" w:semiHidden="1" w:unhideWhenUsed="1"/>
     <w:lsdException w:name="HTML Typewriter" w:semiHidden="1" w:unhideWhenUsed="1"/>
     <w:lsdException w:name="HTML Variable" w:semiHidden="1" w:unhideWhenUsed="1"/>
-    <w:lsdException w:name="Normal Table" w:semiHidden="1" w:unhideWhenUsed="1"/>
     <w:lsdException w:name="annotation subject" w:semiHidden="1" w:unhideWhenUsed="1"/>
     <w:lsdException w:name="No List" w:semiHidden="1" w:unhideWhenUsed="1"/>
     <w:lsdException w:name="Outline List 1" w:semiHidden="1" w:unhideWhenUsed="1"/>
@@ -18221,10 +17944,8 @@
     <w:lsdException w:name="Table Subtle 2" w:semiHidden="1" w:unhideWhenUsed="1"/>
     <w:lsdException w:name="Table Web 1" w:semiHidden="1" w:unhideWhenUsed="1"/>
     <w:lsdException w:name="Table Web 2" w:semiHidden="1" w:unhideWhenUsed="1"/>
-    <w:lsdException w:name="Table Web 3" w:semiHidden="1" w:unhideWhenUsed="1"/>
     <w:lsdException w:name="Balloon Text" w:semiHidden="1" w:unhideWhenUsed="1"/>
     <w:lsdException w:name="Table Grid" w:uiPriority="39"/>
-    <w:lsdException w:name="Table Theme" w:semiHidden="1" w:unhideWhenUsed="1"/>
     <w:lsdException w:name="Placeholder Text" w:semiHidden="1"/>
     <w:lsdException w:name="No Spacing" w:uiPriority="1" w:qFormat="1"/>
     <w:lsdException w:name="Light Shading" w:uiPriority="60"/>
@@ -18441,6 +18162,7 @@
     <w:lsdException w:name="List Table 6 Colorful Accent 6" w:uiPriority="51"/>
     <w:lsdException w:name="List Table 7 Colorful Accent 6" w:uiPriority="52"/>
     <w:lsdException w:name="Mention" w:semiHidden="1" w:unhideWhenUsed="1"/>
+    <w:lsdException w:name="Smart Hyperlink" w:semiHidden="1" w:unhideWhenUsed="1"/>
   </w:latentStyles>
   <w:style w:type="paragraph" w:default="1" w:styleId="Normal">
     <w:name w:val="Normal"/>
@@ -18614,8 +18336,11 @@
     <w:tblPr>
       <w:tblStyleRowBandSize w:val="1"/>
       <w:tblStyleColBandSize w:val="1"/>
+      <w:tblInd w:w="0" w:type="dxa"/>
       <w:tblCellMar>
+        <w:top w:w="0" w:type="dxa"/>
         <w:left w:w="115" w:type="dxa"/>
+        <w:bottom w:w="0" w:type="dxa"/>
         <w:right w:w="115" w:type="dxa"/>
       </w:tblCellMar>
     </w:tblPr>

</xml_diff>